<commit_message>
Add 'Zugriffsmatrix' and use case diagram
</commit_message>
<xml_diff>
--- a/3_Modelleinschränkungen.docx
+++ b/3_Modelleinschränkungen.docx
@@ -3810,15 +3810,33 @@
               <w:cnfStyle w:val="000000100000" w:firstRow="0" w:lastRow="0" w:firstColumn="0" w:lastColumn="0" w:oddVBand="0" w:evenVBand="0" w:oddHBand="1" w:evenHBand="0" w:firstRowFirstColumn="0" w:firstRowLastColumn="0" w:lastRowFirstColumn="0" w:lastRowLastColumn="0"/>
             </w:pPr>
             <w:r>
-              <w:t>muss zwischen 2 und 30 Zeichen lang sein</w:t>
-            </w:r>
-          </w:p>
-          <w:p>
-            <w:pPr>
-              <w:cnfStyle w:val="000000100000" w:firstRow="0" w:lastRow="0" w:firstColumn="0" w:lastColumn="0" w:oddVBand="0" w:evenVBand="0" w:oddHBand="1" w:evenHBand="0" w:firstRowFirstColumn="0" w:firstRowLastColumn="0" w:lastRowFirstColumn="0" w:lastRowLastColumn="0"/>
-            </w:pPr>
-            <w:r>
-              <w:t>muss zwischen 2 und 30 Zeichen lang sein</w:t>
+              <w:t xml:space="preserve">muss zwischen 2 und 30 </w:t>
+            </w:r>
+            <w:r>
+              <w:t>Buchstaben</w:t>
+            </w:r>
+            <w:r>
+              <w:t xml:space="preserve"> </w:t>
+            </w:r>
+            <w:r>
+              <w:t>lang sein</w:t>
+            </w:r>
+          </w:p>
+          <w:p>
+            <w:pPr>
+              <w:cnfStyle w:val="000000100000" w:firstRow="0" w:lastRow="0" w:firstColumn="0" w:lastColumn="0" w:oddVBand="0" w:evenVBand="0" w:oddHBand="1" w:evenHBand="0" w:firstRowFirstColumn="0" w:firstRowLastColumn="0" w:lastRowFirstColumn="0" w:lastRowLastColumn="0"/>
+            </w:pPr>
+            <w:r>
+              <w:t xml:space="preserve">muss zwischen 2 und 30 </w:t>
+            </w:r>
+            <w:r>
+              <w:t>Buchstaben</w:t>
+            </w:r>
+            <w:r>
+              <w:t xml:space="preserve"> </w:t>
+            </w:r>
+            <w:r>
+              <w:t>lang sein</w:t>
             </w:r>
           </w:p>
           <w:p>
@@ -4085,23 +4103,7 @@
               <w:cnfStyle w:val="000000100000" w:firstRow="0" w:lastRow="0" w:firstColumn="0" w:lastColumn="0" w:oddVBand="0" w:evenVBand="0" w:oddHBand="1" w:evenHBand="0" w:firstRowFirstColumn="0" w:firstRowLastColumn="0" w:lastRowFirstColumn="0" w:lastRowLastColumn="0"/>
             </w:pPr>
             <w:r>
-              <w:t>muss min. 1 Zeichen lang sein und auf .</w:t>
-            </w:r>
-            <w:proofErr w:type="spellStart"/>
-            <w:r>
-              <w:t>png</w:t>
-            </w:r>
-            <w:proofErr w:type="spellEnd"/>
-            <w:r>
-              <w:t xml:space="preserve"> oder .</w:t>
-            </w:r>
-            <w:proofErr w:type="spellStart"/>
-            <w:r>
-              <w:t>jpg</w:t>
-            </w:r>
-            <w:proofErr w:type="spellEnd"/>
-            <w:r>
-              <w:t xml:space="preserve"> enden</w:t>
+              <w:t>muss min. 1 Zeichen lang sein und auf .png oder .jpg enden</w:t>
             </w:r>
           </w:p>
         </w:tc>
@@ -4143,7 +4145,16 @@
               <w:cnfStyle w:val="000000000000" w:firstRow="0" w:lastRow="0" w:firstColumn="0" w:lastColumn="0" w:oddVBand="0" w:evenVBand="0" w:oddHBand="0" w:evenHBand="0" w:firstRowFirstColumn="0" w:firstRowLastColumn="0" w:lastRowFirstColumn="0" w:lastRowLastColumn="0"/>
             </w:pPr>
             <w:r>
-              <w:t>muss zwischen 2 und 30 Zeichen lang sein</w:t>
+              <w:t xml:space="preserve">muss zwischen 2 und 30 </w:t>
+            </w:r>
+            <w:r>
+              <w:t>Buchstaben</w:t>
+            </w:r>
+            <w:r>
+              <w:t xml:space="preserve"> </w:t>
+            </w:r>
+            <w:r>
+              <w:t>lang sein</w:t>
             </w:r>
           </w:p>
         </w:tc>
@@ -4194,7 +4205,16 @@
               <w:cnfStyle w:val="000000100000" w:firstRow="0" w:lastRow="0" w:firstColumn="0" w:lastColumn="0" w:oddVBand="0" w:evenVBand="0" w:oddHBand="1" w:evenHBand="0" w:firstRowFirstColumn="0" w:firstRowLastColumn="0" w:lastRowFirstColumn="0" w:lastRowLastColumn="0"/>
             </w:pPr>
             <w:r>
-              <w:t>muss zwischen 2 und 30 Zeichen lang sein</w:t>
+              <w:t xml:space="preserve">muss zwischen 2 und 30 </w:t>
+            </w:r>
+            <w:r>
+              <w:t>Buchstaben</w:t>
+            </w:r>
+            <w:r>
+              <w:t xml:space="preserve"> </w:t>
+            </w:r>
+            <w:r>
+              <w:t>lang sein</w:t>
             </w:r>
           </w:p>
           <w:p>
@@ -4602,7 +4622,13 @@
               <w:cnfStyle w:val="000000000000" w:firstRow="0" w:lastRow="0" w:firstColumn="0" w:lastColumn="0" w:oddVBand="0" w:evenVBand="0" w:oddHBand="0" w:evenHBand="0" w:firstRowFirstColumn="0" w:firstRowLastColumn="0" w:lastRowFirstColumn="0" w:lastRowLastColumn="0"/>
             </w:pPr>
             <w:r>
-              <w:t>muss zwischen 2 und 30 Zeichen lang sein</w:t>
+              <w:t xml:space="preserve">muss zwischen 2 und 30 </w:t>
+            </w:r>
+            <w:r>
+              <w:t>Buchstaben</w:t>
+            </w:r>
+            <w:r>
+              <w:t xml:space="preserve"> lang sein</w:t>
             </w:r>
           </w:p>
         </w:tc>
@@ -4661,7 +4687,13 @@
               <w:cnfStyle w:val="000000100000" w:firstRow="0" w:lastRow="0" w:firstColumn="0" w:lastColumn="0" w:oddVBand="0" w:evenVBand="0" w:oddHBand="1" w:evenHBand="0" w:firstRowFirstColumn="0" w:firstRowLastColumn="0" w:lastRowFirstColumn="0" w:lastRowLastColumn="0"/>
             </w:pPr>
             <w:r>
-              <w:t>muss zwischen 2 und 30 Zeichen lang sein</w:t>
+              <w:t xml:space="preserve">muss zwischen 2 und 30 </w:t>
+            </w:r>
+            <w:r>
+              <w:t>Buchstaben</w:t>
+            </w:r>
+            <w:r>
+              <w:t xml:space="preserve"> lang sein</w:t>
             </w:r>
           </w:p>
           <w:p>
@@ -4673,6 +4705,775 @@
       </w:tr>
     </w:tbl>
     <w:p/>
+    <w:p/>
+    <w:p>
+      <w:pPr>
+        <w:rPr>
+          <w:bCs/>
+          <w:sz w:val="28"/>
+          <w:szCs w:val="28"/>
+        </w:rPr>
+      </w:pPr>
+      <w:r>
+        <w:rPr>
+          <w:b/>
+          <w:bCs/>
+          <w:sz w:val="28"/>
+          <w:szCs w:val="28"/>
+          <w:u w:val="single"/>
+        </w:rPr>
+        <w:lastRenderedPageBreak/>
+        <w:t>Zugriffsmatrix</w:t>
+      </w:r>
+      <w:r>
+        <w:rPr>
+          <w:bCs/>
+          <w:sz w:val="28"/>
+          <w:szCs w:val="28"/>
+        </w:rPr>
+        <w:t xml:space="preserve"> </w:t>
+      </w:r>
+    </w:p>
+    <w:tbl>
+      <w:tblPr>
+        <w:tblStyle w:val="Gitternetztabelle4Akzent1"/>
+        <w:tblW w:w="8653" w:type="dxa"/>
+        <w:tblLayout w:type="fixed"/>
+        <w:tblLook w:val="04A0" w:firstRow="1" w:lastRow="0" w:firstColumn="1" w:lastColumn="0" w:noHBand="0" w:noVBand="1"/>
+      </w:tblPr>
+      <w:tblGrid>
+        <w:gridCol w:w="2638"/>
+        <w:gridCol w:w="2005"/>
+        <w:gridCol w:w="2005"/>
+        <w:gridCol w:w="2005"/>
+      </w:tblGrid>
+      <w:tr>
+        <w:trPr>
+          <w:cnfStyle w:val="100000000000" w:firstRow="1" w:lastRow="0" w:firstColumn="0" w:lastColumn="0" w:oddVBand="0" w:evenVBand="0" w:oddHBand="0" w:evenHBand="0" w:firstRowFirstColumn="0" w:firstRowLastColumn="0" w:lastRowFirstColumn="0" w:lastRowLastColumn="0"/>
+          <w:trHeight w:val="378"/>
+        </w:trPr>
+        <w:tc>
+          <w:tcPr>
+            <w:cnfStyle w:val="001000000000" w:firstRow="0" w:lastRow="0" w:firstColumn="1" w:lastColumn="0" w:oddVBand="0" w:evenVBand="0" w:oddHBand="0" w:evenHBand="0" w:firstRowFirstColumn="0" w:firstRowLastColumn="0" w:lastRowFirstColumn="0" w:lastRowLastColumn="0"/>
+            <w:tcW w:w="2638" w:type="dxa"/>
+          </w:tcPr>
+          <w:p/>
+        </w:tc>
+        <w:tc>
+          <w:tcPr>
+            <w:tcW w:w="2005" w:type="dxa"/>
+          </w:tcPr>
+          <w:p>
+            <w:pPr>
+              <w:cnfStyle w:val="100000000000" w:firstRow="1" w:lastRow="0" w:firstColumn="0" w:lastColumn="0" w:oddVBand="0" w:evenVBand="0" w:oddHBand="0" w:evenHBand="0" w:firstRowFirstColumn="0" w:firstRowLastColumn="0" w:lastRowFirstColumn="0" w:lastRowLastColumn="0"/>
+            </w:pPr>
+            <w:r>
+              <w:t>Interessent</w:t>
+            </w:r>
+          </w:p>
+        </w:tc>
+        <w:tc>
+          <w:tcPr>
+            <w:tcW w:w="2005" w:type="dxa"/>
+          </w:tcPr>
+          <w:p>
+            <w:pPr>
+              <w:cnfStyle w:val="100000000000" w:firstRow="1" w:lastRow="0" w:firstColumn="0" w:lastColumn="0" w:oddVBand="0" w:evenVBand="0" w:oddHBand="0" w:evenHBand="0" w:firstRowFirstColumn="0" w:firstRowLastColumn="0" w:lastRowFirstColumn="0" w:lastRowLastColumn="0"/>
+            </w:pPr>
+            <w:r>
+              <w:t>Kunde</w:t>
+            </w:r>
+          </w:p>
+        </w:tc>
+        <w:tc>
+          <w:tcPr>
+            <w:tcW w:w="2005" w:type="dxa"/>
+          </w:tcPr>
+          <w:p>
+            <w:pPr>
+              <w:cnfStyle w:val="100000000000" w:firstRow="1" w:lastRow="0" w:firstColumn="0" w:lastColumn="0" w:oddVBand="0" w:evenVBand="0" w:oddHBand="0" w:evenHBand="0" w:firstRowFirstColumn="0" w:firstRowLastColumn="0" w:lastRowFirstColumn="0" w:lastRowLastColumn="0"/>
+            </w:pPr>
+            <w:r>
+              <w:t>Sachbearbeiter</w:t>
+            </w:r>
+          </w:p>
+        </w:tc>
+      </w:tr>
+      <w:tr>
+        <w:trPr>
+          <w:cnfStyle w:val="000000100000" w:firstRow="0" w:lastRow="0" w:firstColumn="0" w:lastColumn="0" w:oddVBand="0" w:evenVBand="0" w:oddHBand="1" w:evenHBand="0" w:firstRowFirstColumn="0" w:firstRowLastColumn="0" w:lastRowFirstColumn="0" w:lastRowLastColumn="0"/>
+          <w:trHeight w:val="393"/>
+        </w:trPr>
+        <w:tc>
+          <w:tcPr>
+            <w:cnfStyle w:val="001000000000" w:firstRow="0" w:lastRow="0" w:firstColumn="1" w:lastColumn="0" w:oddVBand="0" w:evenVBand="0" w:oddHBand="0" w:evenHBand="0" w:firstRowFirstColumn="0" w:firstRowLastColumn="0" w:lastRowFirstColumn="0" w:lastRowLastColumn="0"/>
+            <w:tcW w:w="2638" w:type="dxa"/>
+          </w:tcPr>
+          <w:p>
+            <w:r>
+              <w:t>Kunde</w:t>
+            </w:r>
+          </w:p>
+        </w:tc>
+        <w:tc>
+          <w:tcPr>
+            <w:tcW w:w="2005" w:type="dxa"/>
+          </w:tcPr>
+          <w:p>
+            <w:pPr>
+              <w:cnfStyle w:val="000000100000" w:firstRow="0" w:lastRow="0" w:firstColumn="0" w:lastColumn="0" w:oddVBand="0" w:evenVBand="0" w:oddHBand="1" w:evenHBand="0" w:firstRowFirstColumn="0" w:firstRowLastColumn="0" w:lastRowFirstColumn="0" w:lastRowLastColumn="0"/>
+            </w:pPr>
+          </w:p>
+        </w:tc>
+        <w:tc>
+          <w:tcPr>
+            <w:tcW w:w="2005" w:type="dxa"/>
+          </w:tcPr>
+          <w:p>
+            <w:pPr>
+              <w:cnfStyle w:val="000000100000" w:firstRow="0" w:lastRow="0" w:firstColumn="0" w:lastColumn="0" w:oddVBand="0" w:evenVBand="0" w:oddHBand="1" w:evenHBand="0" w:firstRowFirstColumn="0" w:firstRowLastColumn="0" w:lastRowFirstColumn="0" w:lastRowLastColumn="0"/>
+            </w:pPr>
+          </w:p>
+        </w:tc>
+        <w:tc>
+          <w:tcPr>
+            <w:tcW w:w="2005" w:type="dxa"/>
+          </w:tcPr>
+          <w:p>
+            <w:pPr>
+              <w:cnfStyle w:val="000000100000" w:firstRow="0" w:lastRow="0" w:firstColumn="0" w:lastColumn="0" w:oddVBand="0" w:evenVBand="0" w:oddHBand="1" w:evenHBand="0" w:firstRowFirstColumn="0" w:firstRowLastColumn="0" w:lastRowFirstColumn="0" w:lastRowLastColumn="0"/>
+            </w:pPr>
+          </w:p>
+        </w:tc>
+      </w:tr>
+      <w:tr>
+        <w:trPr>
+          <w:trHeight w:val="401"/>
+        </w:trPr>
+        <w:tc>
+          <w:tcPr>
+            <w:cnfStyle w:val="001000000000" w:firstRow="0" w:lastRow="0" w:firstColumn="1" w:lastColumn="0" w:oddVBand="0" w:evenVBand="0" w:oddHBand="0" w:evenHBand="0" w:firstRowFirstColumn="0" w:firstRowLastColumn="0" w:lastRowFirstColumn="0" w:lastRowLastColumn="0"/>
+            <w:tcW w:w="2638" w:type="dxa"/>
+          </w:tcPr>
+          <w:p>
+            <w:r>
+              <w:t>Adresse</w:t>
+            </w:r>
+          </w:p>
+        </w:tc>
+        <w:tc>
+          <w:tcPr>
+            <w:tcW w:w="2005" w:type="dxa"/>
+          </w:tcPr>
+          <w:p>
+            <w:pPr>
+              <w:cnfStyle w:val="000000000000" w:firstRow="0" w:lastRow="0" w:firstColumn="0" w:lastColumn="0" w:oddVBand="0" w:evenVBand="0" w:oddHBand="0" w:evenHBand="0" w:firstRowFirstColumn="0" w:firstRowLastColumn="0" w:lastRowFirstColumn="0" w:lastRowLastColumn="0"/>
+            </w:pPr>
+          </w:p>
+        </w:tc>
+        <w:tc>
+          <w:tcPr>
+            <w:tcW w:w="2005" w:type="dxa"/>
+          </w:tcPr>
+          <w:p>
+            <w:pPr>
+              <w:cnfStyle w:val="000000000000" w:firstRow="0" w:lastRow="0" w:firstColumn="0" w:lastColumn="0" w:oddVBand="0" w:evenVBand="0" w:oddHBand="0" w:evenHBand="0" w:firstRowFirstColumn="0" w:firstRowLastColumn="0" w:lastRowFirstColumn="0" w:lastRowLastColumn="0"/>
+            </w:pPr>
+          </w:p>
+        </w:tc>
+        <w:tc>
+          <w:tcPr>
+            <w:tcW w:w="2005" w:type="dxa"/>
+          </w:tcPr>
+          <w:p>
+            <w:pPr>
+              <w:cnfStyle w:val="000000000000" w:firstRow="0" w:lastRow="0" w:firstColumn="0" w:lastColumn="0" w:oddVBand="0" w:evenVBand="0" w:oddHBand="0" w:evenHBand="0" w:firstRowFirstColumn="0" w:firstRowLastColumn="0" w:lastRowFirstColumn="0" w:lastRowLastColumn="0"/>
+            </w:pPr>
+          </w:p>
+        </w:tc>
+      </w:tr>
+      <w:tr>
+        <w:trPr>
+          <w:cnfStyle w:val="000000100000" w:firstRow="0" w:lastRow="0" w:firstColumn="0" w:lastColumn="0" w:oddVBand="0" w:evenVBand="0" w:oddHBand="1" w:evenHBand="0" w:firstRowFirstColumn="0" w:firstRowLastColumn="0" w:lastRowFirstColumn="0" w:lastRowLastColumn="0"/>
+          <w:trHeight w:val="125"/>
+        </w:trPr>
+        <w:tc>
+          <w:tcPr>
+            <w:cnfStyle w:val="001000000000" w:firstRow="0" w:lastRow="0" w:firstColumn="1" w:lastColumn="0" w:oddVBand="0" w:evenVBand="0" w:oddHBand="0" w:evenHBand="0" w:firstRowFirstColumn="0" w:firstRowLastColumn="0" w:lastRowFirstColumn="0" w:lastRowLastColumn="0"/>
+            <w:tcW w:w="2638" w:type="dxa"/>
+          </w:tcPr>
+          <w:p>
+            <w:r>
+              <w:softHyphen/>
+              <w:t>Land</w:t>
+            </w:r>
+          </w:p>
+        </w:tc>
+        <w:tc>
+          <w:tcPr>
+            <w:tcW w:w="2005" w:type="dxa"/>
+          </w:tcPr>
+          <w:p>
+            <w:pPr>
+              <w:cnfStyle w:val="000000100000" w:firstRow="0" w:lastRow="0" w:firstColumn="0" w:lastColumn="0" w:oddVBand="0" w:evenVBand="0" w:oddHBand="1" w:evenHBand="0" w:firstRowFirstColumn="0" w:firstRowLastColumn="0" w:lastRowFirstColumn="0" w:lastRowLastColumn="0"/>
+            </w:pPr>
+          </w:p>
+        </w:tc>
+        <w:tc>
+          <w:tcPr>
+            <w:tcW w:w="2005" w:type="dxa"/>
+          </w:tcPr>
+          <w:p>
+            <w:pPr>
+              <w:cnfStyle w:val="000000100000" w:firstRow="0" w:lastRow="0" w:firstColumn="0" w:lastColumn="0" w:oddVBand="0" w:evenVBand="0" w:oddHBand="1" w:evenHBand="0" w:firstRowFirstColumn="0" w:firstRowLastColumn="0" w:lastRowFirstColumn="0" w:lastRowLastColumn="0"/>
+            </w:pPr>
+          </w:p>
+        </w:tc>
+        <w:tc>
+          <w:tcPr>
+            <w:tcW w:w="2005" w:type="dxa"/>
+          </w:tcPr>
+          <w:p>
+            <w:pPr>
+              <w:cnfStyle w:val="000000100000" w:firstRow="0" w:lastRow="0" w:firstColumn="0" w:lastColumn="0" w:oddVBand="0" w:evenVBand="0" w:oddHBand="1" w:evenHBand="0" w:firstRowFirstColumn="0" w:firstRowLastColumn="0" w:lastRowFirstColumn="0" w:lastRowLastColumn="0"/>
+            </w:pPr>
+          </w:p>
+        </w:tc>
+      </w:tr>
+      <w:tr>
+        <w:trPr>
+          <w:trHeight w:val="436"/>
+        </w:trPr>
+        <w:tc>
+          <w:tcPr>
+            <w:cnfStyle w:val="001000000000" w:firstRow="0" w:lastRow="0" w:firstColumn="1" w:lastColumn="0" w:oddVBand="0" w:evenVBand="0" w:oddHBand="0" w:evenHBand="0" w:firstRowFirstColumn="0" w:firstRowLastColumn="0" w:lastRowFirstColumn="0" w:lastRowLastColumn="0"/>
+            <w:tcW w:w="2638" w:type="dxa"/>
+          </w:tcPr>
+          <w:p>
+            <w:r>
+              <w:t>Ferienwohnung</w:t>
+            </w:r>
+          </w:p>
+        </w:tc>
+        <w:tc>
+          <w:tcPr>
+            <w:tcW w:w="2005" w:type="dxa"/>
+          </w:tcPr>
+          <w:p>
+            <w:pPr>
+              <w:cnfStyle w:val="000000000000" w:firstRow="0" w:lastRow="0" w:firstColumn="0" w:lastColumn="0" w:oddVBand="0" w:evenVBand="0" w:oddHBand="0" w:evenHBand="0" w:firstRowFirstColumn="0" w:firstRowLastColumn="0" w:lastRowFirstColumn="0" w:lastRowLastColumn="0"/>
+            </w:pPr>
+          </w:p>
+        </w:tc>
+        <w:tc>
+          <w:tcPr>
+            <w:tcW w:w="2005" w:type="dxa"/>
+          </w:tcPr>
+          <w:p>
+            <w:pPr>
+              <w:cnfStyle w:val="000000000000" w:firstRow="0" w:lastRow="0" w:firstColumn="0" w:lastColumn="0" w:oddVBand="0" w:evenVBand="0" w:oddHBand="0" w:evenHBand="0" w:firstRowFirstColumn="0" w:firstRowLastColumn="0" w:lastRowFirstColumn="0" w:lastRowLastColumn="0"/>
+            </w:pPr>
+          </w:p>
+        </w:tc>
+        <w:tc>
+          <w:tcPr>
+            <w:tcW w:w="2005" w:type="dxa"/>
+          </w:tcPr>
+          <w:p>
+            <w:pPr>
+              <w:cnfStyle w:val="000000000000" w:firstRow="0" w:lastRow="0" w:firstColumn="0" w:lastColumn="0" w:oddVBand="0" w:evenVBand="0" w:oddHBand="0" w:evenHBand="0" w:firstRowFirstColumn="0" w:firstRowLastColumn="0" w:lastRowFirstColumn="0" w:lastRowLastColumn="0"/>
+            </w:pPr>
+          </w:p>
+        </w:tc>
+      </w:tr>
+      <w:tr>
+        <w:trPr>
+          <w:cnfStyle w:val="000000100000" w:firstRow="0" w:lastRow="0" w:firstColumn="0" w:lastColumn="0" w:oddVBand="0" w:evenVBand="0" w:oddHBand="1" w:evenHBand="0" w:firstRowFirstColumn="0" w:firstRowLastColumn="0" w:lastRowFirstColumn="0" w:lastRowLastColumn="0"/>
+          <w:trHeight w:val="248"/>
+        </w:trPr>
+        <w:tc>
+          <w:tcPr>
+            <w:cnfStyle w:val="001000000000" w:firstRow="0" w:lastRow="0" w:firstColumn="1" w:lastColumn="0" w:oddVBand="0" w:evenVBand="0" w:oddHBand="0" w:evenHBand="0" w:firstRowFirstColumn="0" w:firstRowLastColumn="0" w:lastRowFirstColumn="0" w:lastRowLastColumn="0"/>
+            <w:tcW w:w="2638" w:type="dxa"/>
+          </w:tcPr>
+          <w:p>
+            <w:r>
+              <w:t>Bild</w:t>
+            </w:r>
+          </w:p>
+        </w:tc>
+        <w:tc>
+          <w:tcPr>
+            <w:tcW w:w="2005" w:type="dxa"/>
+          </w:tcPr>
+          <w:p>
+            <w:pPr>
+              <w:cnfStyle w:val="000000100000" w:firstRow="0" w:lastRow="0" w:firstColumn="0" w:lastColumn="0" w:oddVBand="0" w:evenVBand="0" w:oddHBand="1" w:evenHBand="0" w:firstRowFirstColumn="0" w:firstRowLastColumn="0" w:lastRowFirstColumn="0" w:lastRowLastColumn="0"/>
+            </w:pPr>
+          </w:p>
+        </w:tc>
+        <w:tc>
+          <w:tcPr>
+            <w:tcW w:w="2005" w:type="dxa"/>
+          </w:tcPr>
+          <w:p>
+            <w:pPr>
+              <w:cnfStyle w:val="000000100000" w:firstRow="0" w:lastRow="0" w:firstColumn="0" w:lastColumn="0" w:oddVBand="0" w:evenVBand="0" w:oddHBand="1" w:evenHBand="0" w:firstRowFirstColumn="0" w:firstRowLastColumn="0" w:lastRowFirstColumn="0" w:lastRowLastColumn="0"/>
+            </w:pPr>
+          </w:p>
+        </w:tc>
+        <w:tc>
+          <w:tcPr>
+            <w:tcW w:w="2005" w:type="dxa"/>
+          </w:tcPr>
+          <w:p>
+            <w:pPr>
+              <w:cnfStyle w:val="000000100000" w:firstRow="0" w:lastRow="0" w:firstColumn="0" w:lastColumn="0" w:oddVBand="0" w:evenVBand="0" w:oddHBand="1" w:evenHBand="0" w:firstRowFirstColumn="0" w:firstRowLastColumn="0" w:lastRowFirstColumn="0" w:lastRowLastColumn="0"/>
+            </w:pPr>
+          </w:p>
+        </w:tc>
+      </w:tr>
+      <w:tr>
+        <w:trPr>
+          <w:trHeight w:val="376"/>
+        </w:trPr>
+        <w:tc>
+          <w:tcPr>
+            <w:cnfStyle w:val="001000000000" w:firstRow="0" w:lastRow="0" w:firstColumn="1" w:lastColumn="0" w:oddVBand="0" w:evenVBand="0" w:oddHBand="0" w:evenHBand="0" w:firstRowFirstColumn="0" w:firstRowLastColumn="0" w:lastRowFirstColumn="0" w:lastRowLastColumn="0"/>
+            <w:tcW w:w="2638" w:type="dxa"/>
+          </w:tcPr>
+          <w:p>
+            <w:r>
+              <w:t>Ausstattung</w:t>
+            </w:r>
+          </w:p>
+        </w:tc>
+        <w:tc>
+          <w:tcPr>
+            <w:tcW w:w="2005" w:type="dxa"/>
+          </w:tcPr>
+          <w:p>
+            <w:pPr>
+              <w:cnfStyle w:val="000000000000" w:firstRow="0" w:lastRow="0" w:firstColumn="0" w:lastColumn="0" w:oddVBand="0" w:evenVBand="0" w:oddHBand="0" w:evenHBand="0" w:firstRowFirstColumn="0" w:firstRowLastColumn="0" w:lastRowFirstColumn="0" w:lastRowLastColumn="0"/>
+            </w:pPr>
+          </w:p>
+        </w:tc>
+        <w:tc>
+          <w:tcPr>
+            <w:tcW w:w="2005" w:type="dxa"/>
+          </w:tcPr>
+          <w:p>
+            <w:pPr>
+              <w:cnfStyle w:val="000000000000" w:firstRow="0" w:lastRow="0" w:firstColumn="0" w:lastColumn="0" w:oddVBand="0" w:evenVBand="0" w:oddHBand="0" w:evenHBand="0" w:firstRowFirstColumn="0" w:firstRowLastColumn="0" w:lastRowFirstColumn="0" w:lastRowLastColumn="0"/>
+            </w:pPr>
+          </w:p>
+        </w:tc>
+        <w:tc>
+          <w:tcPr>
+            <w:tcW w:w="2005" w:type="dxa"/>
+          </w:tcPr>
+          <w:p>
+            <w:pPr>
+              <w:cnfStyle w:val="000000000000" w:firstRow="0" w:lastRow="0" w:firstColumn="0" w:lastColumn="0" w:oddVBand="0" w:evenVBand="0" w:oddHBand="0" w:evenHBand="0" w:firstRowFirstColumn="0" w:firstRowLastColumn="0" w:lastRowFirstColumn="0" w:lastRowLastColumn="0"/>
+            </w:pPr>
+          </w:p>
+        </w:tc>
+      </w:tr>
+      <w:tr>
+        <w:trPr>
+          <w:cnfStyle w:val="000000100000" w:firstRow="0" w:lastRow="0" w:firstColumn="0" w:lastColumn="0" w:oddVBand="0" w:evenVBand="0" w:oddHBand="1" w:evenHBand="0" w:firstRowFirstColumn="0" w:firstRowLastColumn="0" w:lastRowFirstColumn="0" w:lastRowLastColumn="0"/>
+          <w:trHeight w:val="324"/>
+        </w:trPr>
+        <w:tc>
+          <w:tcPr>
+            <w:cnfStyle w:val="001000000000" w:firstRow="0" w:lastRow="0" w:firstColumn="1" w:lastColumn="0" w:oddVBand="0" w:evenVBand="0" w:oddHBand="0" w:evenHBand="0" w:firstRowFirstColumn="0" w:firstRowLastColumn="0" w:lastRowFirstColumn="0" w:lastRowLastColumn="0"/>
+            <w:tcW w:w="2638" w:type="dxa"/>
+          </w:tcPr>
+          <w:p>
+            <w:r>
+              <w:t>Attraktion</w:t>
+            </w:r>
+          </w:p>
+        </w:tc>
+        <w:tc>
+          <w:tcPr>
+            <w:tcW w:w="2005" w:type="dxa"/>
+          </w:tcPr>
+          <w:p>
+            <w:pPr>
+              <w:cnfStyle w:val="000000100000" w:firstRow="0" w:lastRow="0" w:firstColumn="0" w:lastColumn="0" w:oddVBand="0" w:evenVBand="0" w:oddHBand="1" w:evenHBand="0" w:firstRowFirstColumn="0" w:firstRowLastColumn="0" w:lastRowFirstColumn="0" w:lastRowLastColumn="0"/>
+            </w:pPr>
+          </w:p>
+        </w:tc>
+        <w:tc>
+          <w:tcPr>
+            <w:tcW w:w="2005" w:type="dxa"/>
+          </w:tcPr>
+          <w:p>
+            <w:pPr>
+              <w:cnfStyle w:val="000000100000" w:firstRow="0" w:lastRow="0" w:firstColumn="0" w:lastColumn="0" w:oddVBand="0" w:evenVBand="0" w:oddHBand="1" w:evenHBand="0" w:firstRowFirstColumn="0" w:firstRowLastColumn="0" w:lastRowFirstColumn="0" w:lastRowLastColumn="0"/>
+            </w:pPr>
+          </w:p>
+        </w:tc>
+        <w:tc>
+          <w:tcPr>
+            <w:tcW w:w="2005" w:type="dxa"/>
+          </w:tcPr>
+          <w:p>
+            <w:pPr>
+              <w:cnfStyle w:val="000000100000" w:firstRow="0" w:lastRow="0" w:firstColumn="0" w:lastColumn="0" w:oddVBand="0" w:evenVBand="0" w:oddHBand="1" w:evenHBand="0" w:firstRowFirstColumn="0" w:firstRowLastColumn="0" w:lastRowFirstColumn="0" w:lastRowLastColumn="0"/>
+            </w:pPr>
+          </w:p>
+        </w:tc>
+      </w:tr>
+      <w:tr>
+        <w:trPr>
+          <w:trHeight w:val="508"/>
+        </w:trPr>
+        <w:tc>
+          <w:tcPr>
+            <w:cnfStyle w:val="001000000000" w:firstRow="0" w:lastRow="0" w:firstColumn="1" w:lastColumn="0" w:oddVBand="0" w:evenVBand="0" w:oddHBand="0" w:evenHBand="0" w:firstRowFirstColumn="0" w:firstRowLastColumn="0" w:lastRowFirstColumn="0" w:lastRowLastColumn="0"/>
+            <w:tcW w:w="2638" w:type="dxa"/>
+          </w:tcPr>
+          <w:p>
+            <w:r>
+              <w:t>Buchung</w:t>
+            </w:r>
+          </w:p>
+        </w:tc>
+        <w:tc>
+          <w:tcPr>
+            <w:tcW w:w="2005" w:type="dxa"/>
+          </w:tcPr>
+          <w:p>
+            <w:pPr>
+              <w:cnfStyle w:val="000000000000" w:firstRow="0" w:lastRow="0" w:firstColumn="0" w:lastColumn="0" w:oddVBand="0" w:evenVBand="0" w:oddHBand="0" w:evenHBand="0" w:firstRowFirstColumn="0" w:firstRowLastColumn="0" w:lastRowFirstColumn="0" w:lastRowLastColumn="0"/>
+            </w:pPr>
+          </w:p>
+        </w:tc>
+        <w:tc>
+          <w:tcPr>
+            <w:tcW w:w="2005" w:type="dxa"/>
+          </w:tcPr>
+          <w:p>
+            <w:pPr>
+              <w:cnfStyle w:val="000000000000" w:firstRow="0" w:lastRow="0" w:firstColumn="0" w:lastColumn="0" w:oddVBand="0" w:evenVBand="0" w:oddHBand="0" w:evenHBand="0" w:firstRowFirstColumn="0" w:firstRowLastColumn="0" w:lastRowFirstColumn="0" w:lastRowLastColumn="0"/>
+            </w:pPr>
+          </w:p>
+        </w:tc>
+        <w:tc>
+          <w:tcPr>
+            <w:tcW w:w="2005" w:type="dxa"/>
+          </w:tcPr>
+          <w:p>
+            <w:pPr>
+              <w:cnfStyle w:val="000000000000" w:firstRow="0" w:lastRow="0" w:firstColumn="0" w:lastColumn="0" w:oddVBand="0" w:evenVBand="0" w:oddHBand="0" w:evenHBand="0" w:firstRowFirstColumn="0" w:firstRowLastColumn="0" w:lastRowFirstColumn="0" w:lastRowLastColumn="0"/>
+            </w:pPr>
+          </w:p>
+        </w:tc>
+      </w:tr>
+      <w:tr>
+        <w:trPr>
+          <w:cnfStyle w:val="000000100000" w:firstRow="0" w:lastRow="0" w:firstColumn="0" w:lastColumn="0" w:oddVBand="0" w:evenVBand="0" w:oddHBand="1" w:evenHBand="0" w:firstRowFirstColumn="0" w:firstRowLastColumn="0" w:lastRowFirstColumn="0" w:lastRowLastColumn="0"/>
+          <w:trHeight w:val="464"/>
+        </w:trPr>
+        <w:tc>
+          <w:tcPr>
+            <w:cnfStyle w:val="001000000000" w:firstRow="0" w:lastRow="0" w:firstColumn="1" w:lastColumn="0" w:oddVBand="0" w:evenVBand="0" w:oddHBand="0" w:evenHBand="0" w:firstRowFirstColumn="0" w:firstRowLastColumn="0" w:lastRowFirstColumn="0" w:lastRowLastColumn="0"/>
+            <w:tcW w:w="2638" w:type="dxa"/>
+          </w:tcPr>
+          <w:p>
+            <w:r>
+              <w:t>Rechnung</w:t>
+            </w:r>
+          </w:p>
+        </w:tc>
+        <w:tc>
+          <w:tcPr>
+            <w:tcW w:w="2005" w:type="dxa"/>
+          </w:tcPr>
+          <w:p>
+            <w:pPr>
+              <w:cnfStyle w:val="000000100000" w:firstRow="0" w:lastRow="0" w:firstColumn="0" w:lastColumn="0" w:oddVBand="0" w:evenVBand="0" w:oddHBand="1" w:evenHBand="0" w:firstRowFirstColumn="0" w:firstRowLastColumn="0" w:lastRowFirstColumn="0" w:lastRowLastColumn="0"/>
+            </w:pPr>
+          </w:p>
+        </w:tc>
+        <w:tc>
+          <w:tcPr>
+            <w:tcW w:w="2005" w:type="dxa"/>
+          </w:tcPr>
+          <w:p>
+            <w:pPr>
+              <w:cnfStyle w:val="000000100000" w:firstRow="0" w:lastRow="0" w:firstColumn="0" w:lastColumn="0" w:oddVBand="0" w:evenVBand="0" w:oddHBand="1" w:evenHBand="0" w:firstRowFirstColumn="0" w:firstRowLastColumn="0" w:lastRowFirstColumn="0" w:lastRowLastColumn="0"/>
+            </w:pPr>
+          </w:p>
+        </w:tc>
+        <w:tc>
+          <w:tcPr>
+            <w:tcW w:w="2005" w:type="dxa"/>
+          </w:tcPr>
+          <w:p>
+            <w:pPr>
+              <w:cnfStyle w:val="000000100000" w:firstRow="0" w:lastRow="0" w:firstColumn="0" w:lastColumn="0" w:oddVBand="0" w:evenVBand="0" w:oddHBand="1" w:evenHBand="0" w:firstRowFirstColumn="0" w:firstRowLastColumn="0" w:lastRowFirstColumn="0" w:lastRowLastColumn="0"/>
+            </w:pPr>
+          </w:p>
+        </w:tc>
+      </w:tr>
+      <w:tr>
+        <w:trPr>
+          <w:trHeight w:val="505"/>
+        </w:trPr>
+        <w:tc>
+          <w:tcPr>
+            <w:cnfStyle w:val="001000000000" w:firstRow="0" w:lastRow="0" w:firstColumn="1" w:lastColumn="0" w:oddVBand="0" w:evenVBand="0" w:oddHBand="0" w:evenHBand="0" w:firstRowFirstColumn="0" w:firstRowLastColumn="0" w:lastRowFirstColumn="0" w:lastRowLastColumn="0"/>
+            <w:tcW w:w="2638" w:type="dxa"/>
+          </w:tcPr>
+          <w:p>
+            <w:r>
+              <w:t>Anzahlung</w:t>
+            </w:r>
+          </w:p>
+        </w:tc>
+        <w:tc>
+          <w:tcPr>
+            <w:tcW w:w="2005" w:type="dxa"/>
+          </w:tcPr>
+          <w:p>
+            <w:pPr>
+              <w:cnfStyle w:val="000000000000" w:firstRow="0" w:lastRow="0" w:firstColumn="0" w:lastColumn="0" w:oddVBand="0" w:evenVBand="0" w:oddHBand="0" w:evenHBand="0" w:firstRowFirstColumn="0" w:firstRowLastColumn="0" w:lastRowFirstColumn="0" w:lastRowLastColumn="0"/>
+            </w:pPr>
+          </w:p>
+        </w:tc>
+        <w:tc>
+          <w:tcPr>
+            <w:tcW w:w="2005" w:type="dxa"/>
+          </w:tcPr>
+          <w:p>
+            <w:pPr>
+              <w:cnfStyle w:val="000000000000" w:firstRow="0" w:lastRow="0" w:firstColumn="0" w:lastColumn="0" w:oddVBand="0" w:evenVBand="0" w:oddHBand="0" w:evenHBand="0" w:firstRowFirstColumn="0" w:firstRowLastColumn="0" w:lastRowFirstColumn="0" w:lastRowLastColumn="0"/>
+            </w:pPr>
+          </w:p>
+        </w:tc>
+        <w:tc>
+          <w:tcPr>
+            <w:tcW w:w="2005" w:type="dxa"/>
+          </w:tcPr>
+          <w:p>
+            <w:pPr>
+              <w:cnfStyle w:val="000000000000" w:firstRow="0" w:lastRow="0" w:firstColumn="0" w:lastColumn="0" w:oddVBand="0" w:evenVBand="0" w:oddHBand="0" w:evenHBand="0" w:firstRowFirstColumn="0" w:firstRowLastColumn="0" w:lastRowFirstColumn="0" w:lastRowLastColumn="0"/>
+            </w:pPr>
+          </w:p>
+        </w:tc>
+      </w:tr>
+      <w:tr>
+        <w:trPr>
+          <w:cnfStyle w:val="000000100000" w:firstRow="0" w:lastRow="0" w:firstColumn="0" w:lastColumn="0" w:oddVBand="0" w:evenVBand="0" w:oddHBand="1" w:evenHBand="0" w:firstRowFirstColumn="0" w:firstRowLastColumn="0" w:lastRowFirstColumn="0" w:lastRowLastColumn="0"/>
+          <w:trHeight w:val="393"/>
+        </w:trPr>
+        <w:tc>
+          <w:tcPr>
+            <w:cnfStyle w:val="001000000000" w:firstRow="0" w:lastRow="0" w:firstColumn="1" w:lastColumn="0" w:oddVBand="0" w:evenVBand="0" w:oddHBand="0" w:evenHBand="0" w:firstRowFirstColumn="0" w:firstRowLastColumn="0" w:lastRowFirstColumn="0" w:lastRowLastColumn="0"/>
+            <w:tcW w:w="2638" w:type="dxa"/>
+          </w:tcPr>
+          <w:p>
+            <w:r>
+              <w:t>Bewertung</w:t>
+            </w:r>
+          </w:p>
+        </w:tc>
+        <w:tc>
+          <w:tcPr>
+            <w:tcW w:w="2005" w:type="dxa"/>
+          </w:tcPr>
+          <w:p>
+            <w:pPr>
+              <w:cnfStyle w:val="000000100000" w:firstRow="0" w:lastRow="0" w:firstColumn="0" w:lastColumn="0" w:oddVBand="0" w:evenVBand="0" w:oddHBand="1" w:evenHBand="0" w:firstRowFirstColumn="0" w:firstRowLastColumn="0" w:lastRowFirstColumn="0" w:lastRowLastColumn="0"/>
+            </w:pPr>
+          </w:p>
+        </w:tc>
+        <w:tc>
+          <w:tcPr>
+            <w:tcW w:w="2005" w:type="dxa"/>
+          </w:tcPr>
+          <w:p>
+            <w:pPr>
+              <w:cnfStyle w:val="000000100000" w:firstRow="0" w:lastRow="0" w:firstColumn="0" w:lastColumn="0" w:oddVBand="0" w:evenVBand="0" w:oddHBand="1" w:evenHBand="0" w:firstRowFirstColumn="0" w:firstRowLastColumn="0" w:lastRowFirstColumn="0" w:lastRowLastColumn="0"/>
+            </w:pPr>
+          </w:p>
+        </w:tc>
+        <w:tc>
+          <w:tcPr>
+            <w:tcW w:w="2005" w:type="dxa"/>
+          </w:tcPr>
+          <w:p>
+            <w:pPr>
+              <w:cnfStyle w:val="000000100000" w:firstRow="0" w:lastRow="0" w:firstColumn="0" w:lastColumn="0" w:oddVBand="0" w:evenVBand="0" w:oddHBand="1" w:evenHBand="0" w:firstRowFirstColumn="0" w:firstRowLastColumn="0" w:lastRowFirstColumn="0" w:lastRowLastColumn="0"/>
+            </w:pPr>
+          </w:p>
+        </w:tc>
+      </w:tr>
+      <w:tr>
+        <w:trPr>
+          <w:trHeight w:val="484"/>
+        </w:trPr>
+        <w:tc>
+          <w:tcPr>
+            <w:cnfStyle w:val="001000000000" w:firstRow="0" w:lastRow="0" w:firstColumn="1" w:lastColumn="0" w:oddVBand="0" w:evenVBand="0" w:oddHBand="0" w:evenHBand="0" w:firstRowFirstColumn="0" w:firstRowLastColumn="0" w:lastRowFirstColumn="0" w:lastRowLastColumn="0"/>
+            <w:tcW w:w="2638" w:type="dxa"/>
+          </w:tcPr>
+          <w:p>
+            <w:r>
+              <w:t>ausgestattet_mit</w:t>
+            </w:r>
+          </w:p>
+        </w:tc>
+        <w:tc>
+          <w:tcPr>
+            <w:tcW w:w="2005" w:type="dxa"/>
+          </w:tcPr>
+          <w:p>
+            <w:pPr>
+              <w:cnfStyle w:val="000000000000" w:firstRow="0" w:lastRow="0" w:firstColumn="0" w:lastColumn="0" w:oddVBand="0" w:evenVBand="0" w:oddHBand="0" w:evenHBand="0" w:firstRowFirstColumn="0" w:firstRowLastColumn="0" w:lastRowFirstColumn="0" w:lastRowLastColumn="0"/>
+            </w:pPr>
+          </w:p>
+        </w:tc>
+        <w:tc>
+          <w:tcPr>
+            <w:tcW w:w="2005" w:type="dxa"/>
+          </w:tcPr>
+          <w:p>
+            <w:pPr>
+              <w:cnfStyle w:val="000000000000" w:firstRow="0" w:lastRow="0" w:firstColumn="0" w:lastColumn="0" w:oddVBand="0" w:evenVBand="0" w:oddHBand="0" w:evenHBand="0" w:firstRowFirstColumn="0" w:firstRowLastColumn="0" w:lastRowFirstColumn="0" w:lastRowLastColumn="0"/>
+            </w:pPr>
+          </w:p>
+        </w:tc>
+        <w:tc>
+          <w:tcPr>
+            <w:tcW w:w="2005" w:type="dxa"/>
+          </w:tcPr>
+          <w:p>
+            <w:pPr>
+              <w:cnfStyle w:val="000000000000" w:firstRow="0" w:lastRow="0" w:firstColumn="0" w:lastColumn="0" w:oddVBand="0" w:evenVBand="0" w:oddHBand="0" w:evenHBand="0" w:firstRowFirstColumn="0" w:firstRowLastColumn="0" w:lastRowFirstColumn="0" w:lastRowLastColumn="0"/>
+            </w:pPr>
+          </w:p>
+        </w:tc>
+      </w:tr>
+      <w:tr>
+        <w:trPr>
+          <w:cnfStyle w:val="000000100000" w:firstRow="0" w:lastRow="0" w:firstColumn="0" w:lastColumn="0" w:oddVBand="0" w:evenVBand="0" w:oddHBand="1" w:evenHBand="0" w:firstRowFirstColumn="0" w:firstRowLastColumn="0" w:lastRowFirstColumn="0" w:lastRowLastColumn="0"/>
+          <w:trHeight w:val="505"/>
+        </w:trPr>
+        <w:tc>
+          <w:tcPr>
+            <w:cnfStyle w:val="001000000000" w:firstRow="0" w:lastRow="0" w:firstColumn="1" w:lastColumn="0" w:oddVBand="0" w:evenVBand="0" w:oddHBand="0" w:evenHBand="0" w:firstRowFirstColumn="0" w:firstRowLastColumn="0" w:lastRowFirstColumn="0" w:lastRowLastColumn="0"/>
+            <w:tcW w:w="2638" w:type="dxa"/>
+          </w:tcPr>
+          <w:p>
+            <w:r>
+              <w:t>nahe_von</w:t>
+            </w:r>
+          </w:p>
+        </w:tc>
+        <w:tc>
+          <w:tcPr>
+            <w:tcW w:w="2005" w:type="dxa"/>
+          </w:tcPr>
+          <w:p>
+            <w:pPr>
+              <w:cnfStyle w:val="000000100000" w:firstRow="0" w:lastRow="0" w:firstColumn="0" w:lastColumn="0" w:oddVBand="0" w:evenVBand="0" w:oddHBand="1" w:evenHBand="0" w:firstRowFirstColumn="0" w:firstRowLastColumn="0" w:lastRowFirstColumn="0" w:lastRowLastColumn="0"/>
+            </w:pPr>
+          </w:p>
+        </w:tc>
+        <w:tc>
+          <w:tcPr>
+            <w:tcW w:w="2005" w:type="dxa"/>
+          </w:tcPr>
+          <w:p>
+            <w:pPr>
+              <w:cnfStyle w:val="000000100000" w:firstRow="0" w:lastRow="0" w:firstColumn="0" w:lastColumn="0" w:oddVBand="0" w:evenVBand="0" w:oddHBand="1" w:evenHBand="0" w:firstRowFirstColumn="0" w:firstRowLastColumn="0" w:lastRowFirstColumn="0" w:lastRowLastColumn="0"/>
+            </w:pPr>
+          </w:p>
+        </w:tc>
+        <w:tc>
+          <w:tcPr>
+            <w:tcW w:w="2005" w:type="dxa"/>
+          </w:tcPr>
+          <w:p>
+            <w:pPr>
+              <w:cnfStyle w:val="000000100000" w:firstRow="0" w:lastRow="0" w:firstColumn="0" w:lastColumn="0" w:oddVBand="0" w:evenVBand="0" w:oddHBand="1" w:evenHBand="0" w:firstRowFirstColumn="0" w:firstRowLastColumn="0" w:lastRowFirstColumn="0" w:lastRowLastColumn="0"/>
+            </w:pPr>
+          </w:p>
+        </w:tc>
+      </w:tr>
+    </w:tbl>
+    <w:p>
+      <w:pPr>
+        <w:rPr>
+          <w:bCs/>
+        </w:rPr>
+      </w:pPr>
+      <w:r>
+        <w:rPr>
+          <w:noProof/>
+        </w:rPr>
+        <w:lastRenderedPageBreak/>
+        <w:drawing>
+          <wp:inline distT="0" distB="0" distL="0" distR="0" wp14:anchorId="43D32318" wp14:editId="6BA8B1E0">
+            <wp:extent cx="8165989" cy="6695804"/>
+            <wp:effectExtent l="0" t="0" r="6985" b="0"/>
+            <wp:docPr id="1" name="Grafik 1"/>
+            <wp:cNvGraphicFramePr>
+              <a:graphicFrameLocks xmlns:a="http://schemas.openxmlformats.org/drawingml/2006/main" noChangeAspect="1"/>
+            </wp:cNvGraphicFramePr>
+            <a:graphic xmlns:a="http://schemas.openxmlformats.org/drawingml/2006/main">
+              <a:graphicData uri="http://schemas.openxmlformats.org/drawingml/2006/picture">
+                <pic:pic xmlns:pic="http://schemas.openxmlformats.org/drawingml/2006/picture">
+                  <pic:nvPicPr>
+                    <pic:cNvPr id="0" name="Picture 1"/>
+                    <pic:cNvPicPr>
+                      <a:picLocks noChangeAspect="1" noChangeArrowheads="1"/>
+                    </pic:cNvPicPr>
+                  </pic:nvPicPr>
+                  <pic:blipFill>
+                    <a:blip r:embed="rId5">
+                      <a:extLst>
+                        <a:ext uri="{28A0092B-C50C-407E-A947-70E740481C1C}">
+                          <a14:useLocalDpi xmlns:a14="http://schemas.microsoft.com/office/drawing/2010/main" val="0"/>
+                        </a:ext>
+                      </a:extLst>
+                    </a:blip>
+                    <a:srcRect/>
+                    <a:stretch>
+                      <a:fillRect/>
+                    </a:stretch>
+                  </pic:blipFill>
+                  <pic:spPr bwMode="auto">
+                    <a:xfrm>
+                      <a:off x="0" y="0"/>
+                      <a:ext cx="8215939" cy="6736761"/>
+                    </a:xfrm>
+                    <a:prstGeom prst="rect">
+                      <a:avLst/>
+                    </a:prstGeom>
+                    <a:noFill/>
+                    <a:ln>
+                      <a:noFill/>
+                    </a:ln>
+                  </pic:spPr>
+                </pic:pic>
+              </a:graphicData>
+            </a:graphic>
+          </wp:inline>
+        </w:drawing>
+      </w:r>
+    </w:p>
+    <w:p>
+      <w:pPr>
+        <w:rPr>
+          <w:bCs/>
+        </w:rPr>
+      </w:pPr>
+    </w:p>
     <w:sectPr>
       <w:pgSz w:w="16838" w:h="11906" w:orient="landscape"/>
       <w:pgMar w:top="720" w:right="720" w:bottom="720" w:left="720" w:header="708" w:footer="708" w:gutter="0"/>
@@ -5202,7 +6003,7 @@
   <w:style w:type="paragraph" w:default="1" w:styleId="Standard">
     <w:name w:val="Normal"/>
     <w:qFormat/>
-    <w:rsid w:val="00D53FDB"/>
+    <w:rsid w:val="00AC16F5"/>
   </w:style>
   <w:style w:type="character" w:default="1" w:styleId="Absatz-Standardschriftart">
     <w:name w:val="Default Paragraph Font"/>

</xml_diff>